<commit_message>
stage objects and stage lookup tables complete and working with unit tests
</commit_message>
<xml_diff>
--- a/Report_00.docx
+++ b/Report_00.docx
@@ -1297,6 +1297,9 @@
           </w:tcPr>
           <w:p>
             <w:r>
+              <w:t>-</w:t>
+            </w:r>
+            <w:r>
               <w:t xml:space="preserve">A1 = </w:t>
             </w:r>
             <w:r>
@@ -1353,16 +1356,7 @@
           </w:tcPr>
           <w:p>
             <w:r>
-              <w:t>gm3 (1/gm3’||(Rout+2ro</w:t>
-            </w:r>
-            <w:r>
-              <w:rPr>
-                <w:vertAlign w:val="subscript"/>
-              </w:rPr>
-              <w:t>3</w:t>
-            </w:r>
-            <w:r>
-              <w:t>)</w:t>
+              <w:t>-A2</w:t>
             </w:r>
           </w:p>
         </w:tc>
@@ -1378,7 +1372,10 @@
         </w:tc>
       </w:tr>
     </w:tbl>
-    <w:p/>
+    <w:p>
+      <w:bookmarkStart w:id="0" w:name="_GoBack"/>
+      <w:bookmarkEnd w:id="0"/>
+    </w:p>
     <w:tbl>
       <w:tblPr>
         <w:tblStyle w:val="TableGrid"/>
@@ -3397,8 +3394,6 @@
             </w:r>
           </w:p>
         </w:tc>
-        <w:bookmarkStart w:id="0" w:name="_GoBack"/>
-        <w:bookmarkEnd w:id="0"/>
       </w:tr>
       <w:tr>
         <w:tc>

</xml_diff>

<commit_message>
tai class getting stage parameters from lookup
</commit_message>
<xml_diff>
--- a/Report_00.docx
+++ b/Report_00.docx
@@ -197,13 +197,8 @@
           </w:tcPr>
           <w:p>
             <w:r>
-              <w:t xml:space="preserve">100 </w:t>
-            </w:r>
-            <w:proofErr w:type="spellStart"/>
-            <w:r>
-              <w:t>fF</w:t>
-            </w:r>
-            <w:proofErr w:type="spellEnd"/>
+              <w:t>100 fF</w:t>
+            </w:r>
           </w:p>
         </w:tc>
       </w:tr>
@@ -276,13 +271,8 @@
           </w:tcPr>
           <w:p>
             <w:r>
-              <w:t xml:space="preserve">500 </w:t>
-            </w:r>
-            <w:proofErr w:type="spellStart"/>
-            <w:r>
-              <w:t>fF</w:t>
-            </w:r>
-            <w:proofErr w:type="spellEnd"/>
+              <w:t>500 fF</w:t>
+            </w:r>
           </w:p>
         </w:tc>
       </w:tr>
@@ -342,16 +332,47 @@
               <w:rPr>
                 <w:rFonts w:cstheme="minorHAnsi"/>
               </w:rPr>
-              <w:t xml:space="preserve">≤2 </w:t>
-            </w:r>
-            <w:proofErr w:type="spellStart"/>
-            <w:r>
+              <w:t>≤2 mW</w:t>
+            </w:r>
+          </w:p>
+        </w:tc>
+      </w:tr>
+      <w:tr>
+        <w:tc>
+          <w:tcPr>
+            <w:tcW w:w="4135" w:type="dxa"/>
+          </w:tcPr>
+          <w:p>
+            <w:r>
+              <w:t>Small-signal transresistance gain</w:t>
+            </w:r>
+          </w:p>
+        </w:tc>
+        <w:tc>
+          <w:tcPr>
+            <w:tcW w:w="3600" w:type="dxa"/>
+          </w:tcPr>
+          <w:p>
+            <w:pPr>
               <w:rPr>
                 <w:rFonts w:cstheme="minorHAnsi"/>
               </w:rPr>
-              <w:t>mW</w:t>
-            </w:r>
-            <w:proofErr w:type="spellEnd"/>
+            </w:pPr>
+            <w:r>
+              <w:rPr>
+                <w:rFonts w:cstheme="minorHAnsi"/>
+              </w:rPr>
+              <w:t xml:space="preserve">≥40 </w:t>
+            </w:r>
+            <w:r>
+              <w:t>k</w:t>
+            </w:r>
+            <w:r>
+              <w:rPr>
+                <w:rFonts w:cstheme="minorHAnsi"/>
+              </w:rPr>
+              <w:t>Ω</w:t>
+            </w:r>
           </w:p>
         </w:tc>
       </w:tr>
@@ -362,7 +383,7 @@
           </w:tcPr>
           <w:p>
             <w:r>
-              <w:t>Small-signal transresistance gain</w:t>
+              <w:t>Freq resp characteristics</w:t>
             </w:r>
           </w:p>
         </w:tc>
@@ -380,7 +401,67 @@
               <w:rPr>
                 <w:rFonts w:cstheme="minorHAnsi"/>
               </w:rPr>
-              <w:t xml:space="preserve">≥40 </w:t>
+              <w:t>1 domant pole</w:t>
+            </w:r>
+          </w:p>
+        </w:tc>
+      </w:tr>
+      <w:tr>
+        <w:tc>
+          <w:tcPr>
+            <w:tcW w:w="4135" w:type="dxa"/>
+          </w:tcPr>
+          <w:p>
+            <w:r>
+              <w:t>-3 dB bandwidth</w:t>
+            </w:r>
+          </w:p>
+        </w:tc>
+        <w:tc>
+          <w:tcPr>
+            <w:tcW w:w="3600" w:type="dxa"/>
+          </w:tcPr>
+          <w:p>
+            <w:pPr>
+              <w:rPr>
+                <w:rFonts w:cstheme="minorHAnsi"/>
+              </w:rPr>
+            </w:pPr>
+            <w:r>
+              <w:rPr>
+                <w:rFonts w:cstheme="minorHAnsi"/>
+              </w:rPr>
+              <w:t>≥75 MHz</w:t>
+            </w:r>
+          </w:p>
+        </w:tc>
+      </w:tr>
+      <w:tr>
+        <w:tc>
+          <w:tcPr>
+            <w:tcW w:w="4135" w:type="dxa"/>
+          </w:tcPr>
+          <w:p>
+            <w:r>
+              <w:t>Figure of Merit FOM</w:t>
+            </w:r>
+          </w:p>
+        </w:tc>
+        <w:tc>
+          <w:tcPr>
+            <w:tcW w:w="3600" w:type="dxa"/>
+          </w:tcPr>
+          <w:p>
+            <w:pPr>
+              <w:rPr>
+                <w:rFonts w:cstheme="minorHAnsi"/>
+              </w:rPr>
+            </w:pPr>
+            <w:r>
+              <w:rPr>
+                <w:rFonts w:cstheme="minorHAnsi"/>
+              </w:rPr>
+              <w:t xml:space="preserve">≥(40 x 75)/2 = 1,500 </w:t>
             </w:r>
             <w:r>
               <w:t>k</w:t>
@@ -389,137 +470,8 @@
               <w:rPr>
                 <w:rFonts w:cstheme="minorHAnsi"/>
               </w:rPr>
-              <w:t>Ω</w:t>
-            </w:r>
-          </w:p>
-        </w:tc>
-      </w:tr>
-      <w:tr>
-        <w:tc>
-          <w:tcPr>
-            <w:tcW w:w="4135" w:type="dxa"/>
-          </w:tcPr>
-          <w:p>
-            <w:r>
-              <w:t>Freq resp characteristics</w:t>
-            </w:r>
-          </w:p>
-        </w:tc>
-        <w:tc>
-          <w:tcPr>
-            <w:tcW w:w="3600" w:type="dxa"/>
-          </w:tcPr>
-          <w:p>
-            <w:pPr>
-              <w:rPr>
-                <w:rFonts w:cstheme="minorHAnsi"/>
-              </w:rPr>
-            </w:pPr>
-            <w:r>
-              <w:rPr>
-                <w:rFonts w:cstheme="minorHAnsi"/>
-              </w:rPr>
-              <w:t xml:space="preserve">1 </w:t>
-            </w:r>
-            <w:proofErr w:type="spellStart"/>
-            <w:r>
-              <w:rPr>
-                <w:rFonts w:cstheme="minorHAnsi"/>
-              </w:rPr>
-              <w:t>domant</w:t>
-            </w:r>
-            <w:proofErr w:type="spellEnd"/>
-            <w:r>
-              <w:rPr>
-                <w:rFonts w:cstheme="minorHAnsi"/>
-              </w:rPr>
-              <w:t xml:space="preserve"> pole</w:t>
-            </w:r>
-          </w:p>
-        </w:tc>
-      </w:tr>
-      <w:tr>
-        <w:tc>
-          <w:tcPr>
-            <w:tcW w:w="4135" w:type="dxa"/>
-          </w:tcPr>
-          <w:p>
-            <w:r>
-              <w:t>-3 dB bandwidth</w:t>
-            </w:r>
-          </w:p>
-        </w:tc>
-        <w:tc>
-          <w:tcPr>
-            <w:tcW w:w="3600" w:type="dxa"/>
-          </w:tcPr>
-          <w:p>
-            <w:pPr>
-              <w:rPr>
-                <w:rFonts w:cstheme="minorHAnsi"/>
-              </w:rPr>
-            </w:pPr>
-            <w:r>
-              <w:rPr>
-                <w:rFonts w:cstheme="minorHAnsi"/>
-              </w:rPr>
-              <w:t>≥75 MHz</w:t>
-            </w:r>
-          </w:p>
-        </w:tc>
-      </w:tr>
-      <w:tr>
-        <w:tc>
-          <w:tcPr>
-            <w:tcW w:w="4135" w:type="dxa"/>
-          </w:tcPr>
-          <w:p>
-            <w:r>
-              <w:t>Figure of Merit FOM</w:t>
-            </w:r>
-          </w:p>
-        </w:tc>
-        <w:tc>
-          <w:tcPr>
-            <w:tcW w:w="3600" w:type="dxa"/>
-          </w:tcPr>
-          <w:p>
-            <w:pPr>
-              <w:rPr>
-                <w:rFonts w:cstheme="minorHAnsi"/>
-              </w:rPr>
-            </w:pPr>
-            <w:proofErr w:type="gramStart"/>
-            <w:r>
-              <w:rPr>
-                <w:rFonts w:cstheme="minorHAnsi"/>
-              </w:rPr>
-              <w:t>≥(</w:t>
-            </w:r>
-            <w:proofErr w:type="gramEnd"/>
-            <w:r>
-              <w:rPr>
-                <w:rFonts w:cstheme="minorHAnsi"/>
-              </w:rPr>
-              <w:t xml:space="preserve">40 x 75)/2 = 1,500 </w:t>
-            </w:r>
-            <w:r>
-              <w:t>k</w:t>
-            </w:r>
-            <w:r>
-              <w:rPr>
-                <w:rFonts w:cstheme="minorHAnsi"/>
-              </w:rPr>
-              <w:t>Ω MHz/</w:t>
-            </w:r>
-            <w:proofErr w:type="spellStart"/>
-            <w:r>
-              <w:rPr>
-                <w:rFonts w:cstheme="minorHAnsi"/>
-              </w:rPr>
-              <w:t>mW</w:t>
-            </w:r>
-            <w:proofErr w:type="spellEnd"/>
+              <w:t>Ω MHz/mW</w:t>
+            </w:r>
           </w:p>
         </w:tc>
       </w:tr>
@@ -598,16 +550,8 @@
               <w:rPr>
                 <w:rFonts w:cstheme="minorHAnsi"/>
               </w:rPr>
-              <w:t xml:space="preserve">≥ 2 </w:t>
-            </w:r>
-            <w:proofErr w:type="gramStart"/>
-            <w:r>
-              <w:rPr>
-                <w:rFonts w:cstheme="minorHAnsi"/>
-              </w:rPr>
-              <w:t>um</w:t>
-            </w:r>
-            <w:proofErr w:type="gramEnd"/>
+              <w:t>≥ 2 um</w:t>
+            </w:r>
           </w:p>
         </w:tc>
       </w:tr>
@@ -617,11 +561,9 @@
             <w:tcW w:w="4135" w:type="dxa"/>
           </w:tcPr>
           <w:p>
-            <w:proofErr w:type="gramStart"/>
             <w:r>
               <w:t>Vov,min</w:t>
             </w:r>
-            <w:proofErr w:type="gramEnd"/>
           </w:p>
         </w:tc>
         <w:tc>
@@ -1126,14 +1068,13 @@
     <w:tbl>
       <w:tblPr>
         <w:tblStyle w:val="TableGrid"/>
-        <w:tblW w:w="9265" w:type="dxa"/>
+        <w:tblW w:w="9355" w:type="dxa"/>
         <w:tblLook w:val="04A0" w:firstRow="1" w:lastRow="0" w:firstColumn="1" w:lastColumn="0" w:noHBand="0" w:noVBand="1"/>
       </w:tblPr>
       <w:tblGrid>
         <w:gridCol w:w="805"/>
-        <w:gridCol w:w="1080"/>
-        <w:gridCol w:w="5220"/>
-        <w:gridCol w:w="2160"/>
+        <w:gridCol w:w="5490"/>
+        <w:gridCol w:w="3060"/>
       </w:tblGrid>
       <w:tr>
         <w:tc>
@@ -1161,7 +1102,7 @@
         </w:tc>
         <w:tc>
           <w:tcPr>
-            <w:tcW w:w="1080" w:type="dxa"/>
+            <w:tcW w:w="5490" w:type="dxa"/>
             <w:shd w:val="clear" w:color="auto" w:fill="808080" w:themeFill="background1" w:themeFillShade="80"/>
           </w:tcPr>
           <w:p>
@@ -1172,50 +1113,35 @@
                 <w:color w:val="FFFFFF" w:themeColor="background1"/>
               </w:rPr>
             </w:pPr>
-          </w:p>
-        </w:tc>
-        <w:tc>
-          <w:tcPr>
-            <w:tcW w:w="5220" w:type="dxa"/>
-            <w:shd w:val="clear" w:color="auto" w:fill="808080" w:themeFill="background1" w:themeFillShade="80"/>
-          </w:tcPr>
-          <w:p>
-            <w:pPr>
+            <w:r>
               <w:rPr>
                 <w:b/>
                 <w:bCs/>
                 <w:color w:val="FFFFFF" w:themeColor="background1"/>
               </w:rPr>
-            </w:pPr>
-            <w:r>
+              <w:t>gain</w:t>
+            </w:r>
+          </w:p>
+        </w:tc>
+        <w:tc>
+          <w:tcPr>
+            <w:tcW w:w="3060" w:type="dxa"/>
+            <w:shd w:val="clear" w:color="auto" w:fill="808080" w:themeFill="background1" w:themeFillShade="80"/>
+          </w:tcPr>
+          <w:p>
+            <w:pPr>
               <w:rPr>
                 <w:b/>
                 <w:bCs/>
                 <w:color w:val="FFFFFF" w:themeColor="background1"/>
               </w:rPr>
-              <w:t>gain</w:t>
-            </w:r>
-          </w:p>
-        </w:tc>
-        <w:tc>
-          <w:tcPr>
-            <w:tcW w:w="2160" w:type="dxa"/>
-            <w:shd w:val="clear" w:color="auto" w:fill="808080" w:themeFill="background1" w:themeFillShade="80"/>
-          </w:tcPr>
-          <w:p>
-            <w:pPr>
+            </w:pPr>
+            <w:r>
               <w:rPr>
                 <w:b/>
                 <w:bCs/>
                 <w:color w:val="FFFFFF" w:themeColor="background1"/>
               </w:rPr>
-            </w:pPr>
-            <w:r>
-              <w:rPr>
-                <w:b/>
-                <w:bCs/>
-                <w:color w:val="FFFFFF" w:themeColor="background1"/>
-              </w:rPr>
               <w:t>units</w:t>
             </w:r>
           </w:p>
@@ -1234,13 +1160,7 @@
         </w:tc>
         <w:tc>
           <w:tcPr>
-            <w:tcW w:w="1080" w:type="dxa"/>
-          </w:tcPr>
-          <w:p/>
-        </w:tc>
-        <w:tc>
-          <w:tcPr>
-            <w:tcW w:w="5220" w:type="dxa"/>
+            <w:tcW w:w="5490" w:type="dxa"/>
           </w:tcPr>
           <w:p>
             <w:r>
@@ -1265,7 +1185,7 @@
         </w:tc>
         <w:tc>
           <w:tcPr>
-            <w:tcW w:w="2160" w:type="dxa"/>
+            <w:tcW w:w="3060" w:type="dxa"/>
           </w:tcPr>
           <w:p>
             <w:r>
@@ -1287,20 +1207,11 @@
         </w:tc>
         <w:tc>
           <w:tcPr>
-            <w:tcW w:w="1080" w:type="dxa"/>
-          </w:tcPr>
-          <w:p/>
-        </w:tc>
-        <w:tc>
-          <w:tcPr>
-            <w:tcW w:w="5220" w:type="dxa"/>
-          </w:tcPr>
-          <w:p>
-            <w:r>
-              <w:t>-</w:t>
-            </w:r>
-            <w:r>
-              <w:t xml:space="preserve">A1 = </w:t>
+            <w:tcW w:w="5490" w:type="dxa"/>
+          </w:tcPr>
+          <w:p>
+            <w:r>
+              <w:t xml:space="preserve">-A1 = </w:t>
             </w:r>
             <w:r>
               <w:t>Vov</w:t>
@@ -1324,7 +1235,7 @@
         </w:tc>
         <w:tc>
           <w:tcPr>
-            <w:tcW w:w="2160" w:type="dxa"/>
+            <w:tcW w:w="3060" w:type="dxa"/>
           </w:tcPr>
           <w:p>
             <w:r>
@@ -1346,13 +1257,7 @@
         </w:tc>
         <w:tc>
           <w:tcPr>
-            <w:tcW w:w="1080" w:type="dxa"/>
-          </w:tcPr>
-          <w:p/>
-        </w:tc>
-        <w:tc>
-          <w:tcPr>
-            <w:tcW w:w="5220" w:type="dxa"/>
+            <w:tcW w:w="5490" w:type="dxa"/>
           </w:tcPr>
           <w:p>
             <w:r>
@@ -1362,7 +1267,7 @@
         </w:tc>
         <w:tc>
           <w:tcPr>
-            <w:tcW w:w="2160" w:type="dxa"/>
+            <w:tcW w:w="3060" w:type="dxa"/>
           </w:tcPr>
           <w:p>
             <w:r>
@@ -1372,10 +1277,7 @@
         </w:tc>
       </w:tr>
     </w:tbl>
-    <w:p>
-      <w:bookmarkStart w:id="0" w:name="_GoBack"/>
-      <w:bookmarkEnd w:id="0"/>
-    </w:p>
+    <w:p/>
     <w:tbl>
       <w:tblPr>
         <w:tblStyle w:val="TableGrid"/>
@@ -1478,7 +1380,6 @@
             <w:tcW w:w="849" w:type="dxa"/>
           </w:tcPr>
           <w:p>
-            <w:proofErr w:type="gramStart"/>
             <w:r>
               <w:t>R</w:t>
             </w:r>
@@ -1488,7 +1389,6 @@
               </w:rPr>
               <w:t>CG,IN</w:t>
             </w:r>
-            <w:proofErr w:type="gramEnd"/>
           </w:p>
         </w:tc>
         <w:tc>
@@ -1562,7 +1462,6 @@
             <w:tcW w:w="849" w:type="dxa"/>
           </w:tcPr>
           <w:p>
-            <w:proofErr w:type="gramStart"/>
             <w:r>
               <w:t>R</w:t>
             </w:r>
@@ -1572,7 +1471,6 @@
               </w:rPr>
               <w:t>CG,OUT</w:t>
             </w:r>
-            <w:proofErr w:type="gramEnd"/>
           </w:p>
         </w:tc>
         <w:tc>
@@ -1591,8 +1489,10 @@
             <w:tcW w:w="4460" w:type="dxa"/>
           </w:tcPr>
           <w:p>
-            <w:r>
-              <w:t>2ro</w:t>
+            <w:bookmarkStart w:id="0" w:name="_GoBack"/>
+            <w:bookmarkEnd w:id="0"/>
+            <w:r>
+              <w:t>ro</w:t>
             </w:r>
             <w:r>
               <w:rPr>
@@ -1672,7 +1572,6 @@
             <w:tcW w:w="849" w:type="dxa"/>
           </w:tcPr>
           <w:p>
-            <w:proofErr w:type="gramStart"/>
             <w:r>
               <w:t>R</w:t>
             </w:r>
@@ -1682,7 +1581,6 @@
               </w:rPr>
               <w:t>CS,IN</w:t>
             </w:r>
-            <w:proofErr w:type="gramEnd"/>
           </w:p>
         </w:tc>
         <w:tc>
@@ -1726,7 +1624,6 @@
             <w:tcW w:w="849" w:type="dxa"/>
           </w:tcPr>
           <w:p>
-            <w:proofErr w:type="gramStart"/>
             <w:r>
               <w:t>R</w:t>
             </w:r>
@@ -1736,7 +1633,6 @@
               </w:rPr>
               <w:t>CS,OUT</w:t>
             </w:r>
-            <w:proofErr w:type="gramEnd"/>
           </w:p>
         </w:tc>
         <w:tc>
@@ -1848,7 +1744,6 @@
             <w:tcW w:w="849" w:type="dxa"/>
           </w:tcPr>
           <w:p>
-            <w:proofErr w:type="gramStart"/>
             <w:r>
               <w:t>R</w:t>
             </w:r>
@@ -1858,7 +1753,6 @@
               </w:rPr>
               <w:t>CD,IN</w:t>
             </w:r>
-            <w:proofErr w:type="gramEnd"/>
           </w:p>
         </w:tc>
         <w:tc>
@@ -1902,7 +1796,6 @@
             <w:tcW w:w="849" w:type="dxa"/>
           </w:tcPr>
           <w:p>
-            <w:proofErr w:type="gramStart"/>
             <w:r>
               <w:t>R</w:t>
             </w:r>
@@ -1912,7 +1805,6 @@
               </w:rPr>
               <w:t>CD,OUT</w:t>
             </w:r>
-            <w:proofErr w:type="gramEnd"/>
           </w:p>
         </w:tc>
         <w:tc>
@@ -2079,7 +1971,6 @@
                 <w:color w:val="FFFFFF" w:themeColor="background1"/>
               </w:rPr>
             </w:pPr>
-            <w:proofErr w:type="spellStart"/>
             <w:r>
               <w:rPr>
                 <w:b/>
@@ -2096,7 +1987,6 @@
               </w:rPr>
               <w:t>eq</w:t>
             </w:r>
-            <w:proofErr w:type="spellEnd"/>
           </w:p>
         </w:tc>
       </w:tr>
@@ -2135,13 +2025,8 @@
           </w:tcPr>
           <w:p>
             <w:r>
-              <w:t xml:space="preserve">100 </w:t>
-            </w:r>
-            <w:proofErr w:type="spellStart"/>
-            <w:r>
-              <w:t>fF</w:t>
-            </w:r>
-            <w:proofErr w:type="spellEnd"/>
+              <w:t>100 fF</w:t>
+            </w:r>
           </w:p>
         </w:tc>
         <w:tc>
@@ -2168,7 +2053,6 @@
             <w:tcW w:w="912" w:type="dxa"/>
           </w:tcPr>
           <w:p>
-            <w:proofErr w:type="gramStart"/>
             <w:r>
               <w:t>C</w:t>
             </w:r>
@@ -2178,7 +2062,6 @@
               </w:rPr>
               <w:t>CG,IN</w:t>
             </w:r>
-            <w:proofErr w:type="gramEnd"/>
           </w:p>
         </w:tc>
         <w:tc>
@@ -2233,7 +2116,6 @@
             <w:tcW w:w="912" w:type="dxa"/>
           </w:tcPr>
           <w:p>
-            <w:proofErr w:type="gramStart"/>
             <w:r>
               <w:t>C</w:t>
             </w:r>
@@ -2243,7 +2125,6 @@
               </w:rPr>
               <w:t>CG,OUT</w:t>
             </w:r>
-            <w:proofErr w:type="gramEnd"/>
           </w:p>
         </w:tc>
         <w:tc>
@@ -2306,7 +2187,6 @@
             <w:tcW w:w="912" w:type="dxa"/>
           </w:tcPr>
           <w:p>
-            <w:proofErr w:type="gramStart"/>
             <w:r>
               <w:t>C</w:t>
             </w:r>
@@ -2316,7 +2196,6 @@
               </w:rPr>
               <w:t>CS,IN</w:t>
             </w:r>
-            <w:proofErr w:type="gramEnd"/>
           </w:p>
         </w:tc>
         <w:tc>
@@ -2352,7 +2231,6 @@
             <w:r>
               <w:t xml:space="preserve"> + (1+A</w:t>
             </w:r>
-            <w:proofErr w:type="gramStart"/>
             <w:r>
               <w:rPr>
                 <w:vertAlign w:val="subscript"/>
@@ -2362,7 +2240,6 @@
             <w:r>
               <w:t>)Cgd</w:t>
             </w:r>
-            <w:proofErr w:type="gramEnd"/>
             <w:r>
               <w:rPr>
                 <w:vertAlign w:val="subscript"/>
@@ -2391,7 +2268,6 @@
             <w:tcW w:w="912" w:type="dxa"/>
           </w:tcPr>
           <w:p>
-            <w:proofErr w:type="gramStart"/>
             <w:r>
               <w:t>C</w:t>
             </w:r>
@@ -2401,7 +2277,6 @@
               </w:rPr>
               <w:t>CS,OUT</w:t>
             </w:r>
-            <w:proofErr w:type="gramEnd"/>
           </w:p>
         </w:tc>
         <w:tc>
@@ -2423,7 +2298,6 @@
             <w:r>
               <w:t>(1+1/A</w:t>
             </w:r>
-            <w:proofErr w:type="gramStart"/>
             <w:r>
               <w:rPr>
                 <w:vertAlign w:val="subscript"/>
@@ -2433,7 +2307,6 @@
             <w:r>
               <w:t>)Cgd</w:t>
             </w:r>
-            <w:proofErr w:type="gramEnd"/>
             <w:r>
               <w:rPr>
                 <w:vertAlign w:val="subscript"/>
@@ -2475,7 +2348,6 @@
             <w:tcW w:w="912" w:type="dxa"/>
           </w:tcPr>
           <w:p>
-            <w:proofErr w:type="gramStart"/>
             <w:r>
               <w:t>C</w:t>
             </w:r>
@@ -2485,7 +2357,6 @@
               </w:rPr>
               <w:t>CD,IN</w:t>
             </w:r>
-            <w:proofErr w:type="gramEnd"/>
           </w:p>
         </w:tc>
         <w:tc>
@@ -2527,7 +2398,6 @@
             <w:r>
               <w:t xml:space="preserve"> (1+A</w:t>
             </w:r>
-            <w:proofErr w:type="gramStart"/>
             <w:r>
               <w:rPr>
                 <w:vertAlign w:val="subscript"/>
@@ -2537,7 +2407,6 @@
             <w:r>
               <w:t>)Cgs</w:t>
             </w:r>
-            <w:proofErr w:type="gramEnd"/>
             <w:r>
               <w:rPr>
                 <w:vertAlign w:val="subscript"/>
@@ -2569,7 +2438,6 @@
             <w:tcW w:w="912" w:type="dxa"/>
           </w:tcPr>
           <w:p>
-            <w:proofErr w:type="gramStart"/>
             <w:r>
               <w:t>C</w:t>
             </w:r>
@@ -2579,7 +2447,6 @@
               </w:rPr>
               <w:t>CD,OUT</w:t>
             </w:r>
-            <w:proofErr w:type="gramEnd"/>
           </w:p>
         </w:tc>
         <w:tc>
@@ -2601,7 +2468,6 @@
             <w:r>
               <w:t>(1+1/A</w:t>
             </w:r>
-            <w:proofErr w:type="gramStart"/>
             <w:r>
               <w:rPr>
                 <w:vertAlign w:val="subscript"/>
@@ -2611,7 +2477,6 @@
             <w:r>
               <w:t>)Cgs</w:t>
             </w:r>
-            <w:proofErr w:type="gramEnd"/>
             <w:r>
               <w:rPr>
                 <w:vertAlign w:val="subscript"/>
@@ -2667,13 +2532,8 @@
           </w:tcPr>
           <w:p>
             <w:r>
-              <w:t xml:space="preserve">500 </w:t>
-            </w:r>
-            <w:proofErr w:type="spellStart"/>
-            <w:r>
-              <w:t>fF</w:t>
-            </w:r>
-            <w:proofErr w:type="spellEnd"/>
+              <w:t>500 fF</w:t>
+            </w:r>
           </w:p>
         </w:tc>
         <w:tc>
@@ -3194,15 +3054,7 @@
           </w:tcPr>
           <w:p>
             <w:r>
-              <w:t>gm3 R4</w:t>
-            </w:r>
-            <w:proofErr w:type="gramStart"/>
-            <w:r>
-              <w:t>/(</w:t>
-            </w:r>
-            <w:proofErr w:type="gramEnd"/>
-            <w:r>
-              <w:t>1+gm3 R</w:t>
+              <w:t>gm3 R4/(1+gm3 R</w:t>
             </w:r>
             <w:r>
               <w:rPr>
@@ -3504,6 +3356,652 @@
     <w:tbl>
       <w:tblPr>
         <w:tblStyle w:val="TableGrid"/>
+        <w:tblW w:w="9355" w:type="dxa"/>
+        <w:tblLook w:val="04A0" w:firstRow="1" w:lastRow="0" w:firstColumn="1" w:lastColumn="0" w:noHBand="0" w:noVBand="1"/>
+      </w:tblPr>
+      <w:tblGrid>
+        <w:gridCol w:w="1975"/>
+        <w:gridCol w:w="7380"/>
+      </w:tblGrid>
+      <w:tr>
+        <w:tc>
+          <w:tcPr>
+            <w:tcW w:w="9355" w:type="dxa"/>
+            <w:gridSpan w:val="2"/>
+            <w:shd w:val="clear" w:color="auto" w:fill="808080" w:themeFill="background1" w:themeFillShade="80"/>
+          </w:tcPr>
+          <w:p>
+            <w:pPr>
+              <w:rPr>
+                <w:b/>
+                <w:bCs/>
+              </w:rPr>
+            </w:pPr>
+            <w:r>
+              <w:rPr>
+                <w:b/>
+                <w:bCs/>
+                <w:color w:val="FFFFFF" w:themeColor="background1"/>
+              </w:rPr>
+              <w:t>Po</w:t>
+            </w:r>
+            <w:r>
+              <w:rPr>
+                <w:b/>
+                <w:bCs/>
+                <w:color w:val="FFFFFF" w:themeColor="background1"/>
+              </w:rPr>
+              <w:t>wer Consumption</w:t>
+            </w:r>
+          </w:p>
+        </w:tc>
+      </w:tr>
+      <w:tr>
+        <w:tc>
+          <w:tcPr>
+            <w:tcW w:w="1975" w:type="dxa"/>
+          </w:tcPr>
+          <w:p>
+            <w:r>
+              <w:t>V</w:t>
+            </w:r>
+            <w:r>
+              <w:rPr>
+                <w:vertAlign w:val="subscript"/>
+              </w:rPr>
+              <w:t>SUP</w:t>
+            </w:r>
+            <w:r>
+              <w:rPr>
+                <w:vertAlign w:val="subscript"/>
+              </w:rPr>
+              <w:t>PLY</w:t>
+            </w:r>
+          </w:p>
+        </w:tc>
+        <w:tc>
+          <w:tcPr>
+            <w:tcW w:w="7380" w:type="dxa"/>
+          </w:tcPr>
+          <w:p>
+            <w:r>
+              <w:t>V</w:t>
+            </w:r>
+            <w:r>
+              <w:rPr>
+                <w:vertAlign w:val="subscript"/>
+              </w:rPr>
+              <w:t>DD</w:t>
+            </w:r>
+            <w:r>
+              <w:t xml:space="preserve"> - V</w:t>
+            </w:r>
+            <w:r>
+              <w:rPr>
+                <w:vertAlign w:val="subscript"/>
+              </w:rPr>
+              <w:t>SS</w:t>
+            </w:r>
+          </w:p>
+        </w:tc>
+      </w:tr>
+      <w:tr>
+        <w:tc>
+          <w:tcPr>
+            <w:tcW w:w="1975" w:type="dxa"/>
+          </w:tcPr>
+          <w:p>
+            <w:r>
+              <w:t>Power I_ref</w:t>
+            </w:r>
+          </w:p>
+        </w:tc>
+        <w:tc>
+          <w:tcPr>
+            <w:tcW w:w="7380" w:type="dxa"/>
+          </w:tcPr>
+          <w:p>
+            <w:r>
+              <w:t>I_ref*V</w:t>
+            </w:r>
+            <w:r>
+              <w:rPr>
+                <w:vertAlign w:val="subscript"/>
+              </w:rPr>
+              <w:t>SUP</w:t>
+            </w:r>
+            <w:r>
+              <w:rPr>
+                <w:vertAlign w:val="subscript"/>
+              </w:rPr>
+              <w:t>PLY</w:t>
+            </w:r>
+          </w:p>
+        </w:tc>
+      </w:tr>
+      <w:tr>
+        <w:tc>
+          <w:tcPr>
+            <w:tcW w:w="1975" w:type="dxa"/>
+          </w:tcPr>
+          <w:p>
+            <w:r>
+              <w:t>Power Resistor</w:t>
+            </w:r>
+          </w:p>
+        </w:tc>
+        <w:tc>
+          <w:tcPr>
+            <w:tcW w:w="7380" w:type="dxa"/>
+          </w:tcPr>
+          <w:p>
+            <w:r>
+              <w:t>2*(R</w:t>
+            </w:r>
+            <w:r>
+              <w:rPr>
+                <w:vertAlign w:val="subscript"/>
+              </w:rPr>
+              <w:t>U</w:t>
+            </w:r>
+            <w:r>
+              <w:t xml:space="preserve"> + R</w:t>
+            </w:r>
+            <w:r>
+              <w:rPr>
+                <w:vertAlign w:val="subscript"/>
+              </w:rPr>
+              <w:t>D</w:t>
+            </w:r>
+            <w:r>
+              <w:t>)*V</w:t>
+            </w:r>
+            <w:r>
+              <w:rPr>
+                <w:vertAlign w:val="subscript"/>
+              </w:rPr>
+              <w:t>SUP</w:t>
+            </w:r>
+            <w:r>
+              <w:rPr>
+                <w:vertAlign w:val="subscript"/>
+              </w:rPr>
+              <w:t>PLY</w:t>
+            </w:r>
+          </w:p>
+        </w:tc>
+      </w:tr>
+      <w:tr>
+        <w:tc>
+          <w:tcPr>
+            <w:tcW w:w="1975" w:type="dxa"/>
+          </w:tcPr>
+          <w:p>
+            <w:r>
+              <w:t>I</w:t>
+            </w:r>
+            <w:r>
+              <w:rPr>
+                <w:vertAlign w:val="subscript"/>
+              </w:rPr>
+              <w:t>D</w:t>
+            </w:r>
+            <w:r>
+              <w:rPr>
+                <w:vertAlign w:val="subscript"/>
+              </w:rPr>
+              <w:t>,</w:t>
+            </w:r>
+            <w:r>
+              <w:rPr>
+                <w:vertAlign w:val="subscript"/>
+              </w:rPr>
+              <w:t>T</w:t>
+            </w:r>
+            <w:r>
+              <w:rPr>
+                <w:vertAlign w:val="subscript"/>
+              </w:rPr>
+              <w:t>otal</w:t>
+            </w:r>
+          </w:p>
+        </w:tc>
+        <w:tc>
+          <w:tcPr>
+            <w:tcW w:w="7380" w:type="dxa"/>
+          </w:tcPr>
+          <w:p>
+            <w:r>
+              <w:t>2*(I</w:t>
+            </w:r>
+            <w:r>
+              <w:rPr>
+                <w:vertAlign w:val="subscript"/>
+              </w:rPr>
+              <w:t>D1</w:t>
+            </w:r>
+            <w:r>
+              <w:t xml:space="preserve"> + I</w:t>
+            </w:r>
+            <w:r>
+              <w:rPr>
+                <w:vertAlign w:val="subscript"/>
+              </w:rPr>
+              <w:t>D2</w:t>
+            </w:r>
+            <w:r>
+              <w:t xml:space="preserve"> + I</w:t>
+            </w:r>
+            <w:r>
+              <w:rPr>
+                <w:vertAlign w:val="subscript"/>
+              </w:rPr>
+              <w:t>D2</w:t>
+            </w:r>
+            <w:r>
+              <w:t>)</w:t>
+            </w:r>
+          </w:p>
+        </w:tc>
+      </w:tr>
+      <w:tr>
+        <w:tc>
+          <w:tcPr>
+            <w:tcW w:w="1975" w:type="dxa"/>
+          </w:tcPr>
+          <w:p>
+            <w:r>
+              <w:t>ratio_</w:t>
+            </w:r>
+            <w:r>
+              <w:t>1</w:t>
+            </w:r>
+          </w:p>
+        </w:tc>
+        <w:tc>
+          <w:tcPr>
+            <w:tcW w:w="7380" w:type="dxa"/>
+          </w:tcPr>
+          <w:p>
+            <w:r>
+              <w:t>I</w:t>
+            </w:r>
+            <w:r>
+              <w:rPr>
+                <w:vertAlign w:val="subscript"/>
+              </w:rPr>
+              <w:t>D1</w:t>
+            </w:r>
+            <w:r>
+              <w:t xml:space="preserve"> </w:t>
+            </w:r>
+            <w:r>
+              <w:t>/</w:t>
+            </w:r>
+            <w:r>
+              <w:t xml:space="preserve"> I</w:t>
+            </w:r>
+            <w:r>
+              <w:rPr>
+                <w:vertAlign w:val="subscript"/>
+              </w:rPr>
+              <w:t>D3</w:t>
+            </w:r>
+          </w:p>
+        </w:tc>
+      </w:tr>
+      <w:tr>
+        <w:tc>
+          <w:tcPr>
+            <w:tcW w:w="1975" w:type="dxa"/>
+          </w:tcPr>
+          <w:p>
+            <w:r>
+              <w:t>ratio_</w:t>
+            </w:r>
+            <w:r>
+              <w:t>2</w:t>
+            </w:r>
+          </w:p>
+        </w:tc>
+        <w:tc>
+          <w:tcPr>
+            <w:tcW w:w="7380" w:type="dxa"/>
+          </w:tcPr>
+          <w:p>
+            <w:r>
+              <w:t>I</w:t>
+            </w:r>
+            <w:r>
+              <w:rPr>
+                <w:vertAlign w:val="subscript"/>
+              </w:rPr>
+              <w:t>D2</w:t>
+            </w:r>
+            <w:r>
+              <w:t xml:space="preserve"> / I</w:t>
+            </w:r>
+            <w:r>
+              <w:rPr>
+                <w:vertAlign w:val="subscript"/>
+              </w:rPr>
+              <w:t>D,T</w:t>
+            </w:r>
+            <w:r>
+              <w:rPr>
+                <w:vertAlign w:val="subscript"/>
+              </w:rPr>
+              <w:t>otal</w:t>
+            </w:r>
+          </w:p>
+        </w:tc>
+      </w:tr>
+      <w:tr>
+        <w:tc>
+          <w:tcPr>
+            <w:tcW w:w="1975" w:type="dxa"/>
+          </w:tcPr>
+          <w:p>
+            <w:r>
+              <w:t>I</w:t>
+            </w:r>
+            <w:r>
+              <w:rPr>
+                <w:vertAlign w:val="subscript"/>
+              </w:rPr>
+              <w:t>D1</w:t>
+            </w:r>
+          </w:p>
+        </w:tc>
+        <w:tc>
+          <w:tcPr>
+            <w:tcW w:w="7380" w:type="dxa"/>
+          </w:tcPr>
+          <w:p>
+            <w:r>
+              <w:t>I</w:t>
+            </w:r>
+            <w:r>
+              <w:rPr>
+                <w:vertAlign w:val="subscript"/>
+              </w:rPr>
+              <w:t>D,Total</w:t>
+            </w:r>
+            <w:r>
+              <w:t xml:space="preserve"> </w:t>
+            </w:r>
+            <w:r>
+              <w:t>[ (ratio_</w:t>
+            </w:r>
+            <w:r>
+              <w:t>1</w:t>
+            </w:r>
+            <w:r>
+              <w:t>)*(1 - ratio_</w:t>
+            </w:r>
+            <w:r>
+              <w:t>2</w:t>
+            </w:r>
+            <w:r>
+              <w:t xml:space="preserve">) </w:t>
+            </w:r>
+            <w:r>
+              <w:t>] / [ 1 + ratio_</w:t>
+            </w:r>
+            <w:r>
+              <w:t>1</w:t>
+            </w:r>
+            <w:r>
+              <w:t xml:space="preserve"> ]</w:t>
+            </w:r>
+          </w:p>
+        </w:tc>
+      </w:tr>
+      <w:tr>
+        <w:tc>
+          <w:tcPr>
+            <w:tcW w:w="1975" w:type="dxa"/>
+          </w:tcPr>
+          <w:p>
+            <w:r>
+              <w:t>I</w:t>
+            </w:r>
+            <w:r>
+              <w:rPr>
+                <w:vertAlign w:val="subscript"/>
+              </w:rPr>
+              <w:t>D2</w:t>
+            </w:r>
+          </w:p>
+        </w:tc>
+        <w:tc>
+          <w:tcPr>
+            <w:tcW w:w="7380" w:type="dxa"/>
+          </w:tcPr>
+          <w:p>
+            <w:r>
+              <w:t>I</w:t>
+            </w:r>
+            <w:r>
+              <w:rPr>
+                <w:vertAlign w:val="subscript"/>
+              </w:rPr>
+              <w:t>D,Total</w:t>
+            </w:r>
+            <w:r>
+              <w:t xml:space="preserve"> r</w:t>
+            </w:r>
+            <w:r>
+              <w:t>atio_</w:t>
+            </w:r>
+            <w:r>
+              <w:t>2</w:t>
+            </w:r>
+          </w:p>
+        </w:tc>
+      </w:tr>
+      <w:tr>
+        <w:tc>
+          <w:tcPr>
+            <w:tcW w:w="1975" w:type="dxa"/>
+          </w:tcPr>
+          <w:p>
+            <w:r>
+              <w:t>I</w:t>
+            </w:r>
+            <w:r>
+              <w:rPr>
+                <w:vertAlign w:val="subscript"/>
+              </w:rPr>
+              <w:t>D3</w:t>
+            </w:r>
+          </w:p>
+        </w:tc>
+        <w:tc>
+          <w:tcPr>
+            <w:tcW w:w="7380" w:type="dxa"/>
+          </w:tcPr>
+          <w:p>
+            <w:r>
+              <w:t>I</w:t>
+            </w:r>
+            <w:r>
+              <w:rPr>
+                <w:vertAlign w:val="subscript"/>
+              </w:rPr>
+              <w:t>D,Total</w:t>
+            </w:r>
+            <w:r>
+              <w:t xml:space="preserve"> </w:t>
+            </w:r>
+            <w:r>
+              <w:t>[ (1 – ratio_</w:t>
+            </w:r>
+            <w:r>
+              <w:t>2</w:t>
+            </w:r>
+            <w:r>
+              <w:t>) / (1 + ratio_</w:t>
+            </w:r>
+            <w:r>
+              <w:t>1</w:t>
+            </w:r>
+            <w:r>
+              <w:t>) ]</w:t>
+            </w:r>
+          </w:p>
+        </w:tc>
+      </w:tr>
+      <w:tr>
+        <w:tc>
+          <w:tcPr>
+            <w:tcW w:w="1975" w:type="dxa"/>
+          </w:tcPr>
+          <w:p>
+            <w:r>
+              <w:t>R</w:t>
+            </w:r>
+            <w:r>
+              <w:rPr>
+                <w:vertAlign w:val="subscript"/>
+              </w:rPr>
+              <w:t>L,CG</w:t>
+            </w:r>
+          </w:p>
+        </w:tc>
+        <w:tc>
+          <w:tcPr>
+            <w:tcW w:w="7380" w:type="dxa"/>
+          </w:tcPr>
+          <w:p>
+            <w:r>
+              <w:t>R</w:t>
+            </w:r>
+            <w:r>
+              <w:rPr>
+                <w:vertAlign w:val="subscript"/>
+              </w:rPr>
+              <w:t>U</w:t>
+            </w:r>
+            <w:r>
+              <w:t>||R</w:t>
+            </w:r>
+            <w:r>
+              <w:rPr>
+                <w:vertAlign w:val="subscript"/>
+              </w:rPr>
+              <w:t>D</w:t>
+            </w:r>
+          </w:p>
+        </w:tc>
+      </w:tr>
+      <w:tr>
+        <w:tc>
+          <w:tcPr>
+            <w:tcW w:w="1975" w:type="dxa"/>
+          </w:tcPr>
+          <w:p>
+            <w:r>
+              <w:t>R</w:t>
+            </w:r>
+            <w:r>
+              <w:rPr>
+                <w:vertAlign w:val="subscript"/>
+              </w:rPr>
+              <w:t>U</w:t>
+            </w:r>
+          </w:p>
+        </w:tc>
+        <w:tc>
+          <w:tcPr>
+            <w:tcW w:w="7380" w:type="dxa"/>
+          </w:tcPr>
+          <w:p>
+            <w:r>
+              <w:t>R</w:t>
+            </w:r>
+            <w:r>
+              <w:rPr>
+                <w:vertAlign w:val="subscript"/>
+              </w:rPr>
+              <w:t>L,CG</w:t>
+            </w:r>
+            <w:r>
+              <w:t xml:space="preserve"> </w:t>
+            </w:r>
+            <w:r>
+              <w:t>( 5 / (2.5+V</w:t>
+            </w:r>
+            <w:r>
+              <w:t>1</w:t>
+            </w:r>
+            <w:r>
+              <w:t>) )</w:t>
+            </w:r>
+          </w:p>
+        </w:tc>
+      </w:tr>
+      <w:tr>
+        <w:tc>
+          <w:tcPr>
+            <w:tcW w:w="1975" w:type="dxa"/>
+          </w:tcPr>
+          <w:p>
+            <w:r>
+              <w:t>R</w:t>
+            </w:r>
+            <w:r>
+              <w:rPr>
+                <w:vertAlign w:val="subscript"/>
+              </w:rPr>
+              <w:t>D</w:t>
+            </w:r>
+          </w:p>
+        </w:tc>
+        <w:tc>
+          <w:tcPr>
+            <w:tcW w:w="7380" w:type="dxa"/>
+          </w:tcPr>
+          <w:p>
+            <w:r>
+              <w:t>R</w:t>
+            </w:r>
+            <w:r>
+              <w:rPr>
+                <w:vertAlign w:val="subscript"/>
+              </w:rPr>
+              <w:t>L,CG</w:t>
+            </w:r>
+            <w:r>
+              <w:t xml:space="preserve"> </w:t>
+            </w:r>
+            <w:r>
+              <w:t>( 5 / (2.5</w:t>
+            </w:r>
+            <w:r>
+              <w:t xml:space="preserve"> </w:t>
+            </w:r>
+            <w:r>
+              <w:t>-</w:t>
+            </w:r>
+            <w:r>
+              <w:t>V</w:t>
+            </w:r>
+            <w:r>
+              <w:t>1</w:t>
+            </w:r>
+            <w:r>
+              <w:t>) )</w:t>
+            </w:r>
+          </w:p>
+        </w:tc>
+      </w:tr>
+    </w:tbl>
+    <w:p/>
+    <w:p/>
+    <w:tbl>
+      <w:tblPr>
+        <w:tblStyle w:val="TableGrid"/>
         <w:tblW w:w="0" w:type="auto"/>
         <w:tblLook w:val="04A0" w:firstRow="1" w:lastRow="0" w:firstColumn="1" w:lastColumn="0" w:noHBand="0" w:noVBand="1"/>
       </w:tblPr>
@@ -3531,6 +4029,7 @@
                 <w:bCs/>
                 <w:color w:val="FFFFFF" w:themeColor="background1"/>
               </w:rPr>
+              <w:lastRenderedPageBreak/>
               <w:t>Pole Locations</w:t>
             </w:r>
           </w:p>
@@ -3815,7 +4314,6 @@
           </w:tcPr>
           <w:p>
             <w:r>
-              <w:lastRenderedPageBreak/>
               <w:t>Vov1</w:t>
             </w:r>
           </w:p>
@@ -4013,33 +4511,176 @@
                 <w:bCs/>
               </w:rPr>
             </w:pPr>
-            <w:proofErr w:type="spellStart"/>
-            <w:proofErr w:type="gramStart"/>
             <w:r>
               <w:rPr>
                 <w:b/>
                 <w:bCs/>
                 <w:color w:val="FFFFFF" w:themeColor="background1"/>
               </w:rPr>
-              <w:t>HSpice</w:t>
-            </w:r>
-            <w:proofErr w:type="spellEnd"/>
+              <w:t>HSpice .op outputs</w:t>
+            </w:r>
+          </w:p>
+        </w:tc>
+      </w:tr>
+      <w:tr>
+        <w:tc>
+          <w:tcPr>
+            <w:tcW w:w="1255" w:type="dxa"/>
+          </w:tcPr>
+          <w:p>
+            <w:r>
+              <w:t>cgs</w:t>
+            </w:r>
+          </w:p>
+        </w:tc>
+        <w:tc>
+          <w:tcPr>
+            <w:tcW w:w="1980" w:type="dxa"/>
+          </w:tcPr>
+          <w:p>
+            <w:r>
+              <w:t>Cgs</w:t>
+            </w:r>
+          </w:p>
+        </w:tc>
+      </w:tr>
+      <w:tr>
+        <w:tc>
+          <w:tcPr>
+            <w:tcW w:w="1255" w:type="dxa"/>
+          </w:tcPr>
+          <w:p>
+            <w:r>
+              <w:t>cgd</w:t>
+            </w:r>
+          </w:p>
+        </w:tc>
+        <w:tc>
+          <w:tcPr>
+            <w:tcW w:w="1980" w:type="dxa"/>
+          </w:tcPr>
+          <w:p>
+            <w:r>
+              <w:t>Cgd</w:t>
+            </w:r>
+          </w:p>
+        </w:tc>
+      </w:tr>
+      <w:tr>
+        <w:tc>
+          <w:tcPr>
+            <w:tcW w:w="1255" w:type="dxa"/>
+          </w:tcPr>
+          <w:p>
+            <w:r>
+              <w:t>cgtot</w:t>
+            </w:r>
+          </w:p>
+        </w:tc>
+        <w:tc>
+          <w:tcPr>
+            <w:tcW w:w="1980" w:type="dxa"/>
+          </w:tcPr>
+          <w:p>
+            <w:r>
+              <w:t>Cg</w:t>
+            </w:r>
+            <w:r>
+              <w:t>s</w:t>
+            </w:r>
+            <w:r>
+              <w:t xml:space="preserve"> + Cgd + Cgb</w:t>
+            </w:r>
+          </w:p>
+        </w:tc>
+      </w:tr>
+      <w:tr>
+        <w:tc>
+          <w:tcPr>
+            <w:tcW w:w="1255" w:type="dxa"/>
+          </w:tcPr>
+          <w:p>
+            <w:r>
+              <w:t>cdtot</w:t>
+            </w:r>
+          </w:p>
+        </w:tc>
+        <w:tc>
+          <w:tcPr>
+            <w:tcW w:w="1980" w:type="dxa"/>
+          </w:tcPr>
+          <w:p>
+            <w:r>
+              <w:t>Cgd + Cdb</w:t>
+            </w:r>
+          </w:p>
+        </w:tc>
+      </w:tr>
+      <w:tr>
+        <w:tc>
+          <w:tcPr>
+            <w:tcW w:w="1255" w:type="dxa"/>
+          </w:tcPr>
+          <w:p>
+            <w:r>
+              <w:t>cstot</w:t>
+            </w:r>
+          </w:p>
+        </w:tc>
+        <w:tc>
+          <w:tcPr>
+            <w:tcW w:w="1980" w:type="dxa"/>
+          </w:tcPr>
+          <w:p>
+            <w:r>
+              <w:t>Cgs + Csb</w:t>
+            </w:r>
+          </w:p>
+        </w:tc>
+      </w:tr>
+      <w:tr>
+        <w:tc>
+          <w:tcPr>
+            <w:tcW w:w="1255" w:type="dxa"/>
+          </w:tcPr>
+          <w:p>
+            <w:r>
+              <w:t>cbtot</w:t>
+            </w:r>
+          </w:p>
+        </w:tc>
+        <w:tc>
+          <w:tcPr>
+            <w:tcW w:w="1980" w:type="dxa"/>
+          </w:tcPr>
+          <w:p>
+            <w:r>
+              <w:t>Cgb + Csb +Cdb</w:t>
+            </w:r>
+          </w:p>
+        </w:tc>
+      </w:tr>
+      <w:tr>
+        <w:tc>
+          <w:tcPr>
+            <w:tcW w:w="3235" w:type="dxa"/>
+            <w:gridSpan w:val="2"/>
+            <w:shd w:val="clear" w:color="auto" w:fill="808080" w:themeFill="background1" w:themeFillShade="80"/>
+          </w:tcPr>
+          <w:p>
+            <w:pPr>
+              <w:rPr>
+                <w:b/>
+                <w:bCs/>
+              </w:rPr>
+            </w:pPr>
             <w:r>
               <w:rPr>
                 <w:b/>
                 <w:bCs/>
                 <w:color w:val="FFFFFF" w:themeColor="background1"/>
               </w:rPr>
-              <w:t xml:space="preserve"> .op</w:t>
-            </w:r>
-            <w:proofErr w:type="gramEnd"/>
-            <w:r>
-              <w:rPr>
-                <w:b/>
-                <w:bCs/>
-                <w:color w:val="FFFFFF" w:themeColor="background1"/>
-              </w:rPr>
-              <w:t xml:space="preserve"> outputs</w:t>
+              <w:t>Other way</w:t>
             </w:r>
           </w:p>
         </w:tc>
@@ -4050,11 +4691,31 @@
             <w:tcW w:w="1255" w:type="dxa"/>
           </w:tcPr>
           <w:p>
-            <w:proofErr w:type="spellStart"/>
+            <w:r>
+              <w:t>Cgs</w:t>
+            </w:r>
+          </w:p>
+        </w:tc>
+        <w:tc>
+          <w:tcPr>
+            <w:tcW w:w="1980" w:type="dxa"/>
+          </w:tcPr>
+          <w:p>
             <w:r>
               <w:t>cgs</w:t>
             </w:r>
-            <w:proofErr w:type="spellEnd"/>
+          </w:p>
+        </w:tc>
+      </w:tr>
+      <w:tr>
+        <w:tc>
+          <w:tcPr>
+            <w:tcW w:w="1255" w:type="dxa"/>
+          </w:tcPr>
+          <w:p>
+            <w:r>
+              <w:t>Cgd</w:t>
+            </w:r>
           </w:p>
         </w:tc>
         <w:tc>
@@ -4062,11 +4723,9 @@
             <w:tcW w:w="1980" w:type="dxa"/>
           </w:tcPr>
           <w:p>
-            <w:proofErr w:type="spellStart"/>
-            <w:r>
-              <w:t>Cgs</w:t>
-            </w:r>
-            <w:proofErr w:type="spellEnd"/>
+            <w:r>
+              <w:t>cgd</w:t>
+            </w:r>
           </w:p>
         </w:tc>
       </w:tr>
@@ -4076,11 +4735,9 @@
             <w:tcW w:w="1255" w:type="dxa"/>
           </w:tcPr>
           <w:p>
-            <w:proofErr w:type="spellStart"/>
-            <w:r>
-              <w:t>cgd</w:t>
-            </w:r>
-            <w:proofErr w:type="spellEnd"/>
+            <w:r>
+              <w:t>Cgb</w:t>
+            </w:r>
           </w:p>
         </w:tc>
         <w:tc>
@@ -4088,11 +4745,9 @@
             <w:tcW w:w="1980" w:type="dxa"/>
           </w:tcPr>
           <w:p>
-            <w:proofErr w:type="spellStart"/>
-            <w:r>
-              <w:t>Cgd</w:t>
-            </w:r>
-            <w:proofErr w:type="spellEnd"/>
+            <w:r>
+              <w:t xml:space="preserve">cgtot – cgs – cgd </w:t>
+            </w:r>
           </w:p>
         </w:tc>
       </w:tr>
@@ -4102,11 +4757,9 @@
             <w:tcW w:w="1255" w:type="dxa"/>
           </w:tcPr>
           <w:p>
-            <w:proofErr w:type="spellStart"/>
-            <w:r>
-              <w:t>cgtot</w:t>
-            </w:r>
-            <w:proofErr w:type="spellEnd"/>
+            <w:r>
+              <w:t>Csb</w:t>
+            </w:r>
           </w:p>
         </w:tc>
         <w:tc>
@@ -4114,30 +4767,9 @@
             <w:tcW w:w="1980" w:type="dxa"/>
           </w:tcPr>
           <w:p>
-            <w:proofErr w:type="spellStart"/>
-            <w:r>
-              <w:t>Cg</w:t>
-            </w:r>
-            <w:r>
-              <w:t>s</w:t>
-            </w:r>
-            <w:proofErr w:type="spellEnd"/>
-            <w:r>
-              <w:t xml:space="preserve"> + </w:t>
-            </w:r>
-            <w:proofErr w:type="spellStart"/>
-            <w:r>
-              <w:t>Cgd</w:t>
-            </w:r>
-            <w:proofErr w:type="spellEnd"/>
-            <w:r>
-              <w:t xml:space="preserve"> + </w:t>
-            </w:r>
-            <w:proofErr w:type="spellStart"/>
-            <w:r>
-              <w:t>Cgb</w:t>
-            </w:r>
-            <w:proofErr w:type="spellEnd"/>
+            <w:r>
+              <w:t xml:space="preserve">cstot – cgs </w:t>
+            </w:r>
           </w:p>
         </w:tc>
       </w:tr>
@@ -4147,11 +4779,9 @@
             <w:tcW w:w="1255" w:type="dxa"/>
           </w:tcPr>
           <w:p>
-            <w:proofErr w:type="spellStart"/>
-            <w:r>
-              <w:t>cdtot</w:t>
-            </w:r>
-            <w:proofErr w:type="spellEnd"/>
+            <w:r>
+              <w:t>Cdb</w:t>
+            </w:r>
           </w:p>
         </w:tc>
         <w:tc>
@@ -4159,290 +4789,8 @@
             <w:tcW w:w="1980" w:type="dxa"/>
           </w:tcPr>
           <w:p>
-            <w:proofErr w:type="spellStart"/>
-            <w:r>
-              <w:t>Cgd</w:t>
-            </w:r>
-            <w:proofErr w:type="spellEnd"/>
-            <w:r>
-              <w:t xml:space="preserve"> + </w:t>
-            </w:r>
-            <w:proofErr w:type="spellStart"/>
-            <w:r>
-              <w:t>Cdb</w:t>
-            </w:r>
-            <w:proofErr w:type="spellEnd"/>
-          </w:p>
-        </w:tc>
-      </w:tr>
-      <w:tr>
-        <w:tc>
-          <w:tcPr>
-            <w:tcW w:w="1255" w:type="dxa"/>
-          </w:tcPr>
-          <w:p>
-            <w:proofErr w:type="spellStart"/>
-            <w:r>
-              <w:t>cstot</w:t>
-            </w:r>
-            <w:proofErr w:type="spellEnd"/>
-          </w:p>
-        </w:tc>
-        <w:tc>
-          <w:tcPr>
-            <w:tcW w:w="1980" w:type="dxa"/>
-          </w:tcPr>
-          <w:p>
-            <w:proofErr w:type="spellStart"/>
-            <w:r>
-              <w:t>Cgs</w:t>
-            </w:r>
-            <w:proofErr w:type="spellEnd"/>
-            <w:r>
-              <w:t xml:space="preserve"> + </w:t>
-            </w:r>
-            <w:proofErr w:type="spellStart"/>
-            <w:r>
-              <w:t>Csb</w:t>
-            </w:r>
-            <w:proofErr w:type="spellEnd"/>
-          </w:p>
-        </w:tc>
-      </w:tr>
-      <w:tr>
-        <w:tc>
-          <w:tcPr>
-            <w:tcW w:w="1255" w:type="dxa"/>
-          </w:tcPr>
-          <w:p>
-            <w:proofErr w:type="spellStart"/>
-            <w:r>
-              <w:t>cbtot</w:t>
-            </w:r>
-            <w:proofErr w:type="spellEnd"/>
-          </w:p>
-        </w:tc>
-        <w:tc>
-          <w:tcPr>
-            <w:tcW w:w="1980" w:type="dxa"/>
-          </w:tcPr>
-          <w:p>
-            <w:proofErr w:type="spellStart"/>
-            <w:r>
-              <w:t>Cgb</w:t>
-            </w:r>
-            <w:proofErr w:type="spellEnd"/>
-            <w:r>
-              <w:t xml:space="preserve"> + </w:t>
-            </w:r>
-            <w:proofErr w:type="spellStart"/>
-            <w:r>
-              <w:t>Csb</w:t>
-            </w:r>
-            <w:proofErr w:type="spellEnd"/>
-            <w:r>
-              <w:t xml:space="preserve"> +</w:t>
-            </w:r>
-            <w:proofErr w:type="spellStart"/>
-            <w:r>
-              <w:t>Cdb</w:t>
-            </w:r>
-            <w:proofErr w:type="spellEnd"/>
-          </w:p>
-        </w:tc>
-      </w:tr>
-      <w:tr>
-        <w:tc>
-          <w:tcPr>
-            <w:tcW w:w="3235" w:type="dxa"/>
-            <w:gridSpan w:val="2"/>
-            <w:shd w:val="clear" w:color="auto" w:fill="808080" w:themeFill="background1" w:themeFillShade="80"/>
-          </w:tcPr>
-          <w:p>
-            <w:pPr>
-              <w:rPr>
-                <w:b/>
-                <w:bCs/>
-              </w:rPr>
-            </w:pPr>
-            <w:r>
-              <w:rPr>
-                <w:b/>
-                <w:bCs/>
-                <w:color w:val="FFFFFF" w:themeColor="background1"/>
-              </w:rPr>
-              <w:t>Other way</w:t>
-            </w:r>
-          </w:p>
-        </w:tc>
-      </w:tr>
-      <w:tr>
-        <w:tc>
-          <w:tcPr>
-            <w:tcW w:w="1255" w:type="dxa"/>
-          </w:tcPr>
-          <w:p>
-            <w:proofErr w:type="spellStart"/>
-            <w:r>
-              <w:t>Cgs</w:t>
-            </w:r>
-            <w:proofErr w:type="spellEnd"/>
-          </w:p>
-        </w:tc>
-        <w:tc>
-          <w:tcPr>
-            <w:tcW w:w="1980" w:type="dxa"/>
-          </w:tcPr>
-          <w:p>
-            <w:proofErr w:type="spellStart"/>
-            <w:r>
-              <w:t>cgs</w:t>
-            </w:r>
-            <w:proofErr w:type="spellEnd"/>
-          </w:p>
-        </w:tc>
-      </w:tr>
-      <w:tr>
-        <w:tc>
-          <w:tcPr>
-            <w:tcW w:w="1255" w:type="dxa"/>
-          </w:tcPr>
-          <w:p>
-            <w:proofErr w:type="spellStart"/>
-            <w:r>
-              <w:t>Cgd</w:t>
-            </w:r>
-            <w:proofErr w:type="spellEnd"/>
-          </w:p>
-        </w:tc>
-        <w:tc>
-          <w:tcPr>
-            <w:tcW w:w="1980" w:type="dxa"/>
-          </w:tcPr>
-          <w:p>
-            <w:proofErr w:type="spellStart"/>
-            <w:r>
-              <w:t>cgd</w:t>
-            </w:r>
-            <w:proofErr w:type="spellEnd"/>
-          </w:p>
-        </w:tc>
-      </w:tr>
-      <w:tr>
-        <w:tc>
-          <w:tcPr>
-            <w:tcW w:w="1255" w:type="dxa"/>
-          </w:tcPr>
-          <w:p>
-            <w:proofErr w:type="spellStart"/>
-            <w:r>
-              <w:t>Cgb</w:t>
-            </w:r>
-            <w:proofErr w:type="spellEnd"/>
-          </w:p>
-        </w:tc>
-        <w:tc>
-          <w:tcPr>
-            <w:tcW w:w="1980" w:type="dxa"/>
-          </w:tcPr>
-          <w:p>
-            <w:proofErr w:type="spellStart"/>
-            <w:r>
-              <w:t>cgtot</w:t>
-            </w:r>
-            <w:proofErr w:type="spellEnd"/>
-            <w:r>
-              <w:t xml:space="preserve"> – </w:t>
-            </w:r>
-            <w:proofErr w:type="spellStart"/>
-            <w:r>
-              <w:t>cgs</w:t>
-            </w:r>
-            <w:proofErr w:type="spellEnd"/>
-            <w:r>
-              <w:t xml:space="preserve"> – </w:t>
-            </w:r>
-            <w:proofErr w:type="spellStart"/>
-            <w:r>
-              <w:t>cgd</w:t>
-            </w:r>
-            <w:proofErr w:type="spellEnd"/>
-            <w:r>
-              <w:t xml:space="preserve"> </w:t>
-            </w:r>
-          </w:p>
-        </w:tc>
-      </w:tr>
-      <w:tr>
-        <w:tc>
-          <w:tcPr>
-            <w:tcW w:w="1255" w:type="dxa"/>
-          </w:tcPr>
-          <w:p>
-            <w:proofErr w:type="spellStart"/>
-            <w:r>
-              <w:t>Csb</w:t>
-            </w:r>
-            <w:proofErr w:type="spellEnd"/>
-          </w:p>
-        </w:tc>
-        <w:tc>
-          <w:tcPr>
-            <w:tcW w:w="1980" w:type="dxa"/>
-          </w:tcPr>
-          <w:p>
-            <w:proofErr w:type="spellStart"/>
-            <w:r>
-              <w:t>cstot</w:t>
-            </w:r>
-            <w:proofErr w:type="spellEnd"/>
-            <w:r>
-              <w:t xml:space="preserve"> – </w:t>
-            </w:r>
-            <w:proofErr w:type="spellStart"/>
-            <w:r>
-              <w:t>cgs</w:t>
-            </w:r>
-            <w:proofErr w:type="spellEnd"/>
-            <w:r>
-              <w:t xml:space="preserve"> </w:t>
-            </w:r>
-          </w:p>
-        </w:tc>
-      </w:tr>
-      <w:tr>
-        <w:tc>
-          <w:tcPr>
-            <w:tcW w:w="1255" w:type="dxa"/>
-          </w:tcPr>
-          <w:p>
-            <w:proofErr w:type="spellStart"/>
-            <w:r>
-              <w:t>Cdb</w:t>
-            </w:r>
-            <w:proofErr w:type="spellEnd"/>
-          </w:p>
-        </w:tc>
-        <w:tc>
-          <w:tcPr>
-            <w:tcW w:w="1980" w:type="dxa"/>
-          </w:tcPr>
-          <w:p>
-            <w:proofErr w:type="spellStart"/>
-            <w:r>
-              <w:t>cdtot</w:t>
-            </w:r>
-            <w:proofErr w:type="spellEnd"/>
-            <w:r>
-              <w:t xml:space="preserve"> – </w:t>
-            </w:r>
-            <w:proofErr w:type="spellStart"/>
-            <w:r>
-              <w:t>cgd</w:t>
-            </w:r>
-            <w:proofErr w:type="spellEnd"/>
-            <w:r>
-              <w:t xml:space="preserve"> </w:t>
+            <w:r>
+              <w:t xml:space="preserve">cdtot – cgd </w:t>
             </w:r>
           </w:p>
         </w:tc>
@@ -4476,6 +4824,7 @@
               <w:rPr>
                 <w:noProof/>
               </w:rPr>
+              <w:lastRenderedPageBreak/>
               <w:drawing>
                 <wp:inline distT="0" distB="0" distL="0" distR="0" wp14:anchorId="3D89FC53" wp14:editId="71A1C235">
                   <wp:extent cx="1429076" cy="1247775"/>
@@ -4625,7 +4974,6 @@
               <w:rPr>
                 <w:noProof/>
               </w:rPr>
-              <w:lastRenderedPageBreak/>
               <w:drawing>
                 <wp:inline distT="0" distB="0" distL="0" distR="0" wp14:anchorId="3722FA00" wp14:editId="53DDA7CB">
                   <wp:extent cx="1752600" cy="1409700"/>

</xml_diff>